<commit_message>
commit preFIN - 03/09_18:35
</commit_message>
<xml_diff>
--- a/TEMPI_EXEC.docx
+++ b/TEMPI_EXEC.docx
@@ -881,39 +881,19 @@
         <w:adjustRightInd w:val="0"/>
         <w:rPr>
           <w:rFonts w:ascii="Menlo" w:hAnsi="Menlo" w:cs="Menlo"/>
-          <w:strike/>
-          <w:color w:val="000000"/>
-          <w:sz w:val="20"/>
-          <w:szCs w:val="20"/>
-        </w:rPr>
-      </w:pPr>
-      <w:r>
-        <w:rPr>
-          <w:rFonts w:ascii="Menlo" w:hAnsi="Menlo" w:cs="Menlo"/>
-          <w:color w:val="000000"/>
-          <w:sz w:val="20"/>
-          <w:szCs w:val="20"/>
-        </w:rPr>
-        <w:tab/>
-      </w:r>
-      <w:r>
-        <w:rPr>
-          <w:rFonts w:ascii="Menlo" w:hAnsi="Menlo" w:cs="Menlo"/>
-          <w:color w:val="000000"/>
-          <w:sz w:val="20"/>
-          <w:szCs w:val="20"/>
-        </w:rPr>
-        <w:tab/>
-      </w:r>
-      <w:r>
-        <w:rPr>
-          <w:rFonts w:ascii="Menlo" w:hAnsi="Menlo" w:cs="Menlo"/>
-          <w:strike/>
-          <w:color w:val="000000"/>
-          <w:sz w:val="20"/>
-          <w:szCs w:val="20"/>
-        </w:rPr>
-        <w:t>Con la mia matrice:</w:t>
+          <w:color w:val="000000"/>
+          <w:sz w:val="20"/>
+          <w:szCs w:val="20"/>
+        </w:rPr>
+      </w:pPr>
+      <w:r>
+        <w:rPr>
+          <w:rFonts w:ascii="Menlo" w:hAnsi="Menlo" w:cs="Menlo"/>
+          <w:color w:val="000000"/>
+          <w:sz w:val="20"/>
+          <w:szCs w:val="20"/>
+        </w:rPr>
+        <w:t>——————————</w:t>
       </w:r>
     </w:p>
     <w:p>
@@ -937,12 +917,49 @@
         <w:adjustRightInd w:val="0"/>
         <w:rPr>
           <w:rFonts w:ascii="Menlo" w:hAnsi="Menlo" w:cs="Menlo"/>
-          <w:strike/>
-          <w:color w:val="000000"/>
-          <w:sz w:val="20"/>
-          <w:szCs w:val="20"/>
-        </w:rPr>
-      </w:pPr>
+          <w:color w:val="000000"/>
+          <w:sz w:val="20"/>
+          <w:szCs w:val="20"/>
+        </w:rPr>
+      </w:pPr>
+      <w:r>
+        <w:rPr>
+          <w:rFonts w:ascii="Menlo" w:hAnsi="Menlo" w:cs="Menlo"/>
+          <w:color w:val="000000"/>
+          <w:sz w:val="20"/>
+          <w:szCs w:val="20"/>
+        </w:rPr>
+        <w:t>./</w:t>
+      </w:r>
+      <w:proofErr w:type="spellStart"/>
+      <w:r>
+        <w:rPr>
+          <w:rFonts w:ascii="Menlo" w:hAnsi="Menlo" w:cs="Menlo"/>
+          <w:color w:val="000000"/>
+          <w:sz w:val="20"/>
+          <w:szCs w:val="20"/>
+        </w:rPr>
+        <w:t>main_all_double.out</w:t>
+      </w:r>
+      <w:proofErr w:type="spellEnd"/>
+      <w:r>
+        <w:rPr>
+          <w:rFonts w:ascii="Menlo" w:hAnsi="Menlo" w:cs="Menlo"/>
+          <w:color w:val="000000"/>
+          <w:sz w:val="20"/>
+          <w:szCs w:val="20"/>
+        </w:rPr>
+        <w:t xml:space="preserve"> 50 10 5000 </w:t>
+      </w:r>
+      <w:r>
+        <w:rPr>
+          <w:rFonts w:ascii="Menlo" w:hAnsi="Menlo" w:cs="Menlo"/>
+          <w:color w:val="000000"/>
+          <w:sz w:val="20"/>
+          <w:szCs w:val="20"/>
+        </w:rPr>
+        <w:t>32</w:t>
+      </w:r>
     </w:p>
     <w:p>
       <w:pPr>
@@ -965,38 +982,24 @@
         <w:adjustRightInd w:val="0"/>
         <w:rPr>
           <w:rFonts w:ascii="Menlo" w:hAnsi="Menlo" w:cs="Menlo"/>
-          <w:strike/>
-          <w:color w:val="000000"/>
-          <w:sz w:val="20"/>
-          <w:szCs w:val="20"/>
-        </w:rPr>
-      </w:pPr>
-      <w:r>
-        <w:rPr>
-          <w:rFonts w:ascii="Menlo" w:hAnsi="Menlo" w:cs="Menlo"/>
-          <w:strike/>
-          <w:color w:val="000000"/>
-          <w:sz w:val="20"/>
-          <w:szCs w:val="20"/>
-        </w:rPr>
-        <w:tab/>
-      </w:r>
-      <w:r>
-        <w:rPr>
-          <w:rFonts w:ascii="Menlo" w:hAnsi="Menlo" w:cs="Menlo"/>
-          <w:strike/>
-          <w:color w:val="000000"/>
-          <w:sz w:val="20"/>
-          <w:szCs w:val="20"/>
-        </w:rPr>
-        <w:tab/>
+          <w:color w:val="000000"/>
+          <w:sz w:val="20"/>
+          <w:szCs w:val="20"/>
+        </w:rPr>
+      </w:pPr>
+      <w:r>
+        <w:rPr>
+          <w:rFonts w:ascii="Menlo" w:hAnsi="Menlo" w:cs="Menlo"/>
+          <w:color w:val="000000"/>
+          <w:sz w:val="20"/>
+          <w:szCs w:val="20"/>
+        </w:rPr>
         <w:t xml:space="preserve">La media del tempo sequenziale su 10 lanci/esecuzioni </w:t>
       </w:r>
       <w:proofErr w:type="spellStart"/>
       <w:r>
         <w:rPr>
           <w:rFonts w:ascii="Menlo" w:hAnsi="Menlo" w:cs="Menlo"/>
-          <w:strike/>
           <w:color w:val="000000"/>
           <w:sz w:val="20"/>
           <w:szCs w:val="20"/>
@@ -1007,12 +1010,65 @@
       <w:r>
         <w:rPr>
           <w:rFonts w:ascii="Menlo" w:hAnsi="Menlo" w:cs="Menlo"/>
-          <w:strike/>
-          <w:color w:val="000000"/>
-          <w:sz w:val="20"/>
-          <w:szCs w:val="20"/>
-        </w:rPr>
-        <w:t>: 2.06531e+06</w:t>
+          <w:color w:val="000000"/>
+          <w:sz w:val="20"/>
+          <w:szCs w:val="20"/>
+        </w:rPr>
+        <w:t>: 2.07132e+06</w:t>
+      </w:r>
+      <w:r>
+        <w:rPr>
+          <w:rFonts w:ascii="Menlo" w:hAnsi="Menlo" w:cs="Menlo"/>
+          <w:color w:val="000000"/>
+          <w:sz w:val="20"/>
+          <w:szCs w:val="20"/>
+        </w:rPr>
+        <w:t xml:space="preserve"> =</w:t>
+      </w:r>
+      <w:r>
+        <w:rPr>
+          <w:rFonts w:ascii="Menlo" w:hAnsi="Menlo" w:cs="Menlo"/>
+          <w:color w:val="000000"/>
+          <w:sz w:val="20"/>
+          <w:szCs w:val="20"/>
+        </w:rPr>
+        <w:t>2</w:t>
+      </w:r>
+      <w:r>
+        <w:rPr>
+          <w:rFonts w:ascii="Menlo" w:hAnsi="Menlo" w:cs="Menlo"/>
+          <w:color w:val="000000"/>
+          <w:sz w:val="20"/>
+          <w:szCs w:val="20"/>
+        </w:rPr>
+        <w:t xml:space="preserve"> </w:t>
+      </w:r>
+      <w:r>
+        <w:rPr>
+          <w:rFonts w:ascii="Menlo" w:hAnsi="Menlo" w:cs="Menlo"/>
+          <w:color w:val="000000"/>
+          <w:sz w:val="20"/>
+          <w:szCs w:val="20"/>
+        </w:rPr>
+        <w:t>071</w:t>
+      </w:r>
+      <w:r>
+        <w:rPr>
+          <w:rFonts w:ascii="Menlo" w:hAnsi="Menlo" w:cs="Menlo"/>
+          <w:color w:val="000000"/>
+          <w:sz w:val="20"/>
+          <w:szCs w:val="20"/>
+        </w:rPr>
+        <w:t xml:space="preserve"> </w:t>
+      </w:r>
+      <w:r>
+        <w:rPr>
+          <w:rFonts w:ascii="Menlo" w:hAnsi="Menlo" w:cs="Menlo"/>
+          <w:color w:val="000000"/>
+          <w:sz w:val="20"/>
+          <w:szCs w:val="20"/>
+        </w:rPr>
+        <w:t>320</w:t>
       </w:r>
     </w:p>
     <w:p>
@@ -1036,38 +1092,24 @@
         <w:adjustRightInd w:val="0"/>
         <w:rPr>
           <w:rFonts w:ascii="Menlo" w:hAnsi="Menlo" w:cs="Menlo"/>
-          <w:strike/>
-          <w:color w:val="000000"/>
-          <w:sz w:val="20"/>
-          <w:szCs w:val="20"/>
-        </w:rPr>
-      </w:pPr>
-      <w:r>
-        <w:rPr>
-          <w:rFonts w:ascii="Menlo" w:hAnsi="Menlo" w:cs="Menlo"/>
-          <w:strike/>
-          <w:color w:val="000000"/>
-          <w:sz w:val="20"/>
-          <w:szCs w:val="20"/>
-        </w:rPr>
-        <w:tab/>
-      </w:r>
-      <w:r>
-        <w:rPr>
-          <w:rFonts w:ascii="Menlo" w:hAnsi="Menlo" w:cs="Menlo"/>
-          <w:strike/>
-          <w:color w:val="000000"/>
-          <w:sz w:val="20"/>
-          <w:szCs w:val="20"/>
-        </w:rPr>
-        <w:tab/>
+          <w:color w:val="000000"/>
+          <w:sz w:val="20"/>
+          <w:szCs w:val="20"/>
+        </w:rPr>
+      </w:pPr>
+      <w:r>
+        <w:rPr>
+          <w:rFonts w:ascii="Menlo" w:hAnsi="Menlo" w:cs="Menlo"/>
+          <w:color w:val="000000"/>
+          <w:sz w:val="20"/>
+          <w:szCs w:val="20"/>
+        </w:rPr>
         <w:t xml:space="preserve">La media del tempo THREAD su 10 lanci/esecuzioni </w:t>
       </w:r>
       <w:proofErr w:type="spellStart"/>
       <w:r>
         <w:rPr>
           <w:rFonts w:ascii="Menlo" w:hAnsi="Menlo" w:cs="Menlo"/>
-          <w:strike/>
           <w:color w:val="000000"/>
           <w:sz w:val="20"/>
           <w:szCs w:val="20"/>
@@ -1078,7 +1120,6 @@
       <w:r>
         <w:rPr>
           <w:rFonts w:ascii="Menlo" w:hAnsi="Menlo" w:cs="Menlo"/>
-          <w:strike/>
           <w:color w:val="000000"/>
           <w:sz w:val="20"/>
           <w:szCs w:val="20"/>
@@ -1089,78 +1130,81 @@
       <w:r>
         <w:rPr>
           <w:rFonts w:ascii="Menlo" w:hAnsi="Menlo" w:cs="Menlo"/>
-          <w:strike/>
-          <w:color w:val="000000"/>
-          <w:sz w:val="20"/>
-          <w:szCs w:val="20"/>
-        </w:rPr>
-        <w:t xml:space="preserve">:   </w:t>
+          <w:color w:val="000000"/>
+          <w:sz w:val="20"/>
+          <w:szCs w:val="20"/>
+        </w:rPr>
+        <w:t xml:space="preserve">: </w:t>
+      </w:r>
+      <w:r>
+        <w:rPr>
+          <w:rFonts w:ascii="Menlo" w:hAnsi="Menlo" w:cs="Menlo"/>
+          <w:color w:val="000000"/>
+          <w:sz w:val="20"/>
+          <w:szCs w:val="20"/>
+        </w:rPr>
+        <w:t xml:space="preserve">  </w:t>
       </w:r>
       <w:proofErr w:type="gramEnd"/>
       <w:r>
         <w:rPr>
           <w:rFonts w:ascii="Menlo" w:hAnsi="Menlo" w:cs="Menlo"/>
-          <w:strike/>
-          <w:color w:val="000000"/>
-          <w:sz w:val="20"/>
-          <w:szCs w:val="20"/>
-        </w:rPr>
-        <w:t xml:space="preserve">   310669</w:t>
-      </w:r>
-    </w:p>
-    <w:p>
-      <w:pPr>
-        <w:tabs>
-          <w:tab w:val="left" w:pos="560"/>
-          <w:tab w:val="left" w:pos="1120"/>
-          <w:tab w:val="left" w:pos="1680"/>
-          <w:tab w:val="left" w:pos="2240"/>
-          <w:tab w:val="left" w:pos="2800"/>
-          <w:tab w:val="left" w:pos="3360"/>
-          <w:tab w:val="left" w:pos="3920"/>
-          <w:tab w:val="left" w:pos="4480"/>
-          <w:tab w:val="left" w:pos="5040"/>
-          <w:tab w:val="left" w:pos="5600"/>
-          <w:tab w:val="left" w:pos="6160"/>
-          <w:tab w:val="left" w:pos="6720"/>
-        </w:tabs>
-        <w:autoSpaceDE w:val="0"/>
-        <w:autoSpaceDN w:val="0"/>
-        <w:adjustRightInd w:val="0"/>
-        <w:rPr>
-          <w:rFonts w:ascii="Menlo" w:hAnsi="Menlo" w:cs="Menlo"/>
-          <w:strike/>
-          <w:color w:val="000000"/>
-          <w:sz w:val="20"/>
-          <w:szCs w:val="20"/>
-        </w:rPr>
-      </w:pPr>
-      <w:r>
-        <w:rPr>
-          <w:rFonts w:ascii="Menlo" w:hAnsi="Menlo" w:cs="Menlo"/>
-          <w:strike/>
-          <w:color w:val="000000"/>
-          <w:sz w:val="20"/>
-          <w:szCs w:val="20"/>
-        </w:rPr>
-        <w:tab/>
-      </w:r>
-      <w:r>
-        <w:rPr>
-          <w:rFonts w:ascii="Menlo" w:hAnsi="Menlo" w:cs="Menlo"/>
-          <w:strike/>
-          <w:color w:val="000000"/>
-          <w:sz w:val="20"/>
-          <w:szCs w:val="20"/>
-        </w:rPr>
-        <w:tab/>
+          <w:color w:val="000000"/>
+          <w:sz w:val="20"/>
+          <w:szCs w:val="20"/>
+        </w:rPr>
+        <w:t xml:space="preserve">   </w:t>
+      </w:r>
+      <w:r>
+        <w:rPr>
+          <w:rFonts w:ascii="Menlo" w:hAnsi="Menlo" w:cs="Menlo"/>
+          <w:color w:val="000000"/>
+          <w:sz w:val="20"/>
+          <w:szCs w:val="20"/>
+        </w:rPr>
+        <w:t>193</w:t>
+      </w:r>
+      <w:r>
+        <w:rPr>
+          <w:rFonts w:ascii="Menlo" w:hAnsi="Menlo" w:cs="Menlo"/>
+          <w:color w:val="000000"/>
+          <w:sz w:val="20"/>
+          <w:szCs w:val="20"/>
+        </w:rPr>
+        <w:t xml:space="preserve"> </w:t>
+      </w:r>
+      <w:r>
+        <w:rPr>
+          <w:rFonts w:ascii="Menlo" w:hAnsi="Menlo" w:cs="Menlo"/>
+          <w:color w:val="000000"/>
+          <w:sz w:val="20"/>
+          <w:szCs w:val="20"/>
+        </w:rPr>
+        <w:t>680</w:t>
+      </w:r>
+    </w:p>
+    <w:p>
+      <w:pPr>
+        <w:rPr>
+          <w:rFonts w:ascii="Menlo" w:hAnsi="Menlo" w:cs="Menlo"/>
+          <w:color w:val="000000"/>
+          <w:sz w:val="20"/>
+          <w:szCs w:val="20"/>
+        </w:rPr>
+      </w:pPr>
+      <w:r>
+        <w:rPr>
+          <w:rFonts w:ascii="Menlo" w:hAnsi="Menlo" w:cs="Menlo"/>
+          <w:color w:val="000000"/>
+          <w:sz w:val="20"/>
+          <w:szCs w:val="20"/>
+        </w:rPr>
         <w:t xml:space="preserve">La media del </w:t>
       </w:r>
       <w:proofErr w:type="gramStart"/>
       <w:r>
         <w:rPr>
           <w:rFonts w:ascii="Menlo" w:hAnsi="Menlo" w:cs="Menlo"/>
-          <w:strike/>
           <w:color w:val="000000"/>
           <w:sz w:val="20"/>
           <w:szCs w:val="20"/>
@@ -1171,7 +1215,6 @@
       <w:r>
         <w:rPr>
           <w:rFonts w:ascii="Menlo" w:hAnsi="Menlo" w:cs="Menlo"/>
-          <w:strike/>
           <w:color w:val="000000"/>
           <w:sz w:val="20"/>
           <w:szCs w:val="20"/>
@@ -1182,7 +1225,6 @@
       <w:r>
         <w:rPr>
           <w:rFonts w:ascii="Menlo" w:hAnsi="Menlo" w:cs="Menlo"/>
-          <w:strike/>
           <w:color w:val="000000"/>
           <w:sz w:val="20"/>
           <w:szCs w:val="20"/>
@@ -1193,69 +1235,80 @@
       <w:r>
         <w:rPr>
           <w:rFonts w:ascii="Menlo" w:hAnsi="Menlo" w:cs="Menlo"/>
-          <w:strike/>
-          <w:color w:val="000000"/>
-          <w:sz w:val="20"/>
-          <w:szCs w:val="20"/>
-        </w:rPr>
-        <w:t>:  348436</w:t>
-      </w:r>
-    </w:p>
-    <w:p>
-      <w:pPr>
-        <w:tabs>
-          <w:tab w:val="left" w:pos="560"/>
-          <w:tab w:val="left" w:pos="1120"/>
-          <w:tab w:val="left" w:pos="1680"/>
-          <w:tab w:val="left" w:pos="2240"/>
-          <w:tab w:val="left" w:pos="2800"/>
-          <w:tab w:val="left" w:pos="3360"/>
-          <w:tab w:val="left" w:pos="3920"/>
-          <w:tab w:val="left" w:pos="4480"/>
-          <w:tab w:val="left" w:pos="5040"/>
-          <w:tab w:val="left" w:pos="5600"/>
-          <w:tab w:val="left" w:pos="6160"/>
-          <w:tab w:val="left" w:pos="6720"/>
-        </w:tabs>
-        <w:autoSpaceDE w:val="0"/>
-        <w:autoSpaceDN w:val="0"/>
-        <w:adjustRightInd w:val="0"/>
-        <w:rPr>
-          <w:rFonts w:ascii="Menlo" w:hAnsi="Menlo" w:cs="Menlo"/>
-          <w:color w:val="000000"/>
-          <w:sz w:val="20"/>
-          <w:szCs w:val="20"/>
-        </w:rPr>
-      </w:pPr>
-      <w:r>
-        <w:rPr>
-          <w:rFonts w:ascii="Menlo" w:hAnsi="Menlo" w:cs="Menlo"/>
-          <w:color w:val="000000"/>
-          <w:sz w:val="20"/>
-          <w:szCs w:val="20"/>
-        </w:rPr>
-        <w:t>——————————</w:t>
-      </w:r>
-    </w:p>
-    <w:p>
-      <w:pPr>
-        <w:tabs>
-          <w:tab w:val="left" w:pos="560"/>
-          <w:tab w:val="left" w:pos="1120"/>
-          <w:tab w:val="left" w:pos="1680"/>
-          <w:tab w:val="left" w:pos="2240"/>
-          <w:tab w:val="left" w:pos="2800"/>
-          <w:tab w:val="left" w:pos="3360"/>
-          <w:tab w:val="left" w:pos="3920"/>
-          <w:tab w:val="left" w:pos="4480"/>
-          <w:tab w:val="left" w:pos="5040"/>
-          <w:tab w:val="left" w:pos="5600"/>
-          <w:tab w:val="left" w:pos="6160"/>
-          <w:tab w:val="left" w:pos="6720"/>
-        </w:tabs>
-        <w:autoSpaceDE w:val="0"/>
-        <w:autoSpaceDN w:val="0"/>
-        <w:adjustRightInd w:val="0"/>
+          <w:color w:val="000000"/>
+          <w:sz w:val="20"/>
+          <w:szCs w:val="20"/>
+        </w:rPr>
+        <w:t xml:space="preserve">: </w:t>
+      </w:r>
+      <w:r>
+        <w:rPr>
+          <w:rFonts w:ascii="Menlo" w:hAnsi="Menlo" w:cs="Menlo"/>
+          <w:color w:val="000000"/>
+          <w:sz w:val="20"/>
+          <w:szCs w:val="20"/>
+        </w:rPr>
+        <w:t xml:space="preserve"> </w:t>
+      </w:r>
+      <w:r>
+        <w:rPr>
+          <w:rFonts w:ascii="Menlo" w:hAnsi="Menlo" w:cs="Menlo"/>
+          <w:color w:val="000000"/>
+          <w:sz w:val="20"/>
+          <w:szCs w:val="20"/>
+        </w:rPr>
+        <w:t>175</w:t>
+      </w:r>
+      <w:r>
+        <w:rPr>
+          <w:rFonts w:ascii="Menlo" w:hAnsi="Menlo" w:cs="Menlo"/>
+          <w:color w:val="000000"/>
+          <w:sz w:val="20"/>
+          <w:szCs w:val="20"/>
+        </w:rPr>
+        <w:t xml:space="preserve"> </w:t>
+      </w:r>
+      <w:r>
+        <w:rPr>
+          <w:rFonts w:ascii="Menlo" w:hAnsi="Menlo" w:cs="Menlo"/>
+          <w:color w:val="000000"/>
+          <w:sz w:val="20"/>
+          <w:szCs w:val="20"/>
+        </w:rPr>
+        <w:t>393</w:t>
+      </w:r>
+    </w:p>
+    <w:p>
+      <w:pPr>
+        <w:rPr>
+          <w:rFonts w:ascii="Menlo" w:hAnsi="Menlo" w:cs="Menlo"/>
+          <w:color w:val="000000"/>
+          <w:sz w:val="20"/>
+          <w:szCs w:val="20"/>
+        </w:rPr>
+      </w:pPr>
+    </w:p>
+    <w:p>
+      <w:pPr>
+        <w:rPr>
+          <w:rFonts w:ascii="Menlo" w:hAnsi="Menlo" w:cs="Menlo"/>
+          <w:color w:val="000000"/>
+          <w:sz w:val="20"/>
+          <w:szCs w:val="20"/>
+        </w:rPr>
+      </w:pPr>
+      <w:r>
+        <w:rPr>
+          <w:rFonts w:ascii="Menlo" w:hAnsi="Menlo" w:cs="Menlo"/>
+          <w:color w:val="000000"/>
+          <w:sz w:val="20"/>
+          <w:szCs w:val="20"/>
+        </w:rPr>
+        <w:t>---------------------</w:t>
+      </w:r>
+    </w:p>
+    <w:p>
+      <w:pPr>
         <w:rPr>
           <w:rFonts w:ascii="Menlo" w:hAnsi="Menlo" w:cs="Menlo"/>
           <w:color w:val="000000"/>
@@ -1290,48 +1343,18 @@
           <w:sz w:val="20"/>
           <w:szCs w:val="20"/>
         </w:rPr>
-        <w:t xml:space="preserve"> 50 10 5000 </w:t>
-      </w:r>
-      <w:r>
-        <w:rPr>
-          <w:rFonts w:ascii="Menlo" w:hAnsi="Menlo" w:cs="Menlo"/>
-          <w:color w:val="000000"/>
-          <w:sz w:val="20"/>
-          <w:szCs w:val="20"/>
-        </w:rPr>
-        <w:t>32</w:t>
-      </w:r>
-    </w:p>
-    <w:p>
-      <w:pPr>
-        <w:tabs>
-          <w:tab w:val="left" w:pos="560"/>
-          <w:tab w:val="left" w:pos="1120"/>
-          <w:tab w:val="left" w:pos="1680"/>
-          <w:tab w:val="left" w:pos="2240"/>
-          <w:tab w:val="left" w:pos="2800"/>
-          <w:tab w:val="left" w:pos="3360"/>
-          <w:tab w:val="left" w:pos="3920"/>
-          <w:tab w:val="left" w:pos="4480"/>
-          <w:tab w:val="left" w:pos="5040"/>
-          <w:tab w:val="left" w:pos="5600"/>
-          <w:tab w:val="left" w:pos="6160"/>
-          <w:tab w:val="left" w:pos="6720"/>
-        </w:tabs>
-        <w:autoSpaceDE w:val="0"/>
-        <w:autoSpaceDN w:val="0"/>
-        <w:adjustRightInd w:val="0"/>
-        <w:rPr>
-          <w:rFonts w:ascii="Menlo" w:hAnsi="Menlo" w:cs="Menlo"/>
-          <w:color w:val="000000"/>
-          <w:sz w:val="20"/>
-          <w:szCs w:val="20"/>
-        </w:rPr>
-      </w:pPr>
-      <w:r>
-        <w:rPr>
-          <w:rFonts w:ascii="Menlo" w:hAnsi="Menlo" w:cs="Menlo"/>
-          <w:color w:val="000000"/>
+        <w:t xml:space="preserve"> 70 10 1000 32</w:t>
+      </w:r>
+    </w:p>
+    <w:p>
+      <w:pPr>
+        <w:rPr>
+          <w:sz w:val="20"/>
+          <w:szCs w:val="20"/>
+        </w:rPr>
+      </w:pPr>
+      <w:r>
+        <w:rPr>
           <w:sz w:val="20"/>
           <w:szCs w:val="20"/>
         </w:rPr>
@@ -1340,8 +1363,179 @@
       <w:proofErr w:type="spellStart"/>
       <w:r>
         <w:rPr>
-          <w:rFonts w:ascii="Menlo" w:hAnsi="Menlo" w:cs="Menlo"/>
-          <w:color w:val="000000"/>
+          <w:sz w:val="20"/>
+          <w:szCs w:val="20"/>
+        </w:rPr>
+        <w:t>e</w:t>
+      </w:r>
+      <w:proofErr w:type="gramStart"/>
+      <w:r>
+        <w:rPr>
+          <w:sz w:val="20"/>
+          <w:szCs w:val="20"/>
+        </w:rPr>
+        <w:t>'</w:t>
+      </w:r>
+      <w:proofErr w:type="spellEnd"/>
+      <w:r>
+        <w:rPr>
+          <w:sz w:val="20"/>
+          <w:szCs w:val="20"/>
+        </w:rPr>
+        <w:t xml:space="preserve">: </w:t>
+      </w:r>
+      <w:r>
+        <w:rPr>
+          <w:sz w:val="20"/>
+          <w:szCs w:val="20"/>
+        </w:rPr>
+        <w:t xml:space="preserve">  </w:t>
+      </w:r>
+      <w:proofErr w:type="gramEnd"/>
+      <w:r>
+        <w:rPr>
+          <w:sz w:val="20"/>
+          <w:szCs w:val="20"/>
+        </w:rPr>
+        <w:t>107</w:t>
+      </w:r>
+      <w:r>
+        <w:rPr>
+          <w:sz w:val="20"/>
+          <w:szCs w:val="20"/>
+        </w:rPr>
+        <w:t xml:space="preserve"> </w:t>
+      </w:r>
+      <w:r>
+        <w:rPr>
+          <w:sz w:val="20"/>
+          <w:szCs w:val="20"/>
+        </w:rPr>
+        <w:t>486</w:t>
+      </w:r>
+      <w:r>
+        <w:rPr>
+          <w:sz w:val="20"/>
+          <w:szCs w:val="20"/>
+        </w:rPr>
+        <w:t xml:space="preserve">  </w:t>
+      </w:r>
+      <w:r>
+        <w:rPr>
+          <w:sz w:val="20"/>
+          <w:szCs w:val="20"/>
+        </w:rPr>
+        <w:t>\u03BCsec</w:t>
+      </w:r>
+    </w:p>
+    <w:p>
+      <w:pPr>
+        <w:rPr>
+          <w:sz w:val="20"/>
+          <w:szCs w:val="20"/>
+        </w:rPr>
+      </w:pPr>
+      <w:r>
+        <w:rPr>
+          <w:sz w:val="20"/>
+          <w:szCs w:val="20"/>
+        </w:rPr>
+        <w:t xml:space="preserve">La media del tempo THREAD su 10 lanci/esecuzioni </w:t>
+      </w:r>
+      <w:proofErr w:type="spellStart"/>
+      <w:r>
+        <w:rPr>
+          <w:sz w:val="20"/>
+          <w:szCs w:val="20"/>
+        </w:rPr>
+        <w:t>e</w:t>
+      </w:r>
+      <w:proofErr w:type="gramStart"/>
+      <w:r>
+        <w:rPr>
+          <w:sz w:val="20"/>
+          <w:szCs w:val="20"/>
+        </w:rPr>
+        <w:t>'</w:t>
+      </w:r>
+      <w:proofErr w:type="spellEnd"/>
+      <w:r>
+        <w:rPr>
+          <w:sz w:val="20"/>
+          <w:szCs w:val="20"/>
+        </w:rPr>
+        <w:t xml:space="preserve">: </w:t>
+      </w:r>
+      <w:r>
+        <w:rPr>
+          <w:sz w:val="20"/>
+          <w:szCs w:val="20"/>
+        </w:rPr>
+        <w:t xml:space="preserve">  </w:t>
+      </w:r>
+      <w:proofErr w:type="gramEnd"/>
+      <w:r>
+        <w:rPr>
+          <w:sz w:val="20"/>
+          <w:szCs w:val="20"/>
+        </w:rPr>
+        <w:t xml:space="preserve">        </w:t>
+      </w:r>
+      <w:r>
+        <w:rPr>
+          <w:sz w:val="20"/>
+          <w:szCs w:val="20"/>
+        </w:rPr>
+        <w:t>22</w:t>
+      </w:r>
+      <w:r>
+        <w:rPr>
+          <w:sz w:val="20"/>
+          <w:szCs w:val="20"/>
+        </w:rPr>
+        <w:t xml:space="preserve"> </w:t>
+      </w:r>
+      <w:r>
+        <w:rPr>
+          <w:sz w:val="20"/>
+          <w:szCs w:val="20"/>
+        </w:rPr>
+        <w:t>234.3\u03BCsec</w:t>
+      </w:r>
+    </w:p>
+    <w:p>
+      <w:pPr>
+        <w:rPr>
+          <w:sz w:val="20"/>
+          <w:szCs w:val="20"/>
+        </w:rPr>
+      </w:pPr>
+      <w:r>
+        <w:rPr>
+          <w:sz w:val="20"/>
+          <w:szCs w:val="20"/>
+        </w:rPr>
+        <w:t xml:space="preserve">La media del </w:t>
+      </w:r>
+      <w:proofErr w:type="gramStart"/>
+      <w:r>
+        <w:rPr>
+          <w:sz w:val="20"/>
+          <w:szCs w:val="20"/>
+        </w:rPr>
+        <w:t>tempo  FAST</w:t>
+      </w:r>
+      <w:proofErr w:type="gramEnd"/>
+      <w:r>
+        <w:rPr>
+          <w:sz w:val="20"/>
+          <w:szCs w:val="20"/>
+        </w:rPr>
+        <w:t xml:space="preserve"> FLOW su 10 lanci/esecuzioni </w:t>
+      </w:r>
+      <w:proofErr w:type="spellStart"/>
+      <w:r>
+        <w:rPr>
           <w:sz w:val="20"/>
           <w:szCs w:val="20"/>
         </w:rPr>
@@ -1350,35 +1544,27 @@
       <w:proofErr w:type="spellEnd"/>
       <w:r>
         <w:rPr>
-          <w:rFonts w:ascii="Menlo" w:hAnsi="Menlo" w:cs="Menlo"/>
-          <w:color w:val="000000"/>
-          <w:sz w:val="20"/>
-          <w:szCs w:val="20"/>
-        </w:rPr>
-        <w:t>: 2.07132e+06</w:t>
-      </w:r>
-      <w:r>
-        <w:rPr>
-          <w:rFonts w:ascii="Menlo" w:hAnsi="Menlo" w:cs="Menlo"/>
-          <w:color w:val="000000"/>
-          <w:sz w:val="20"/>
-          <w:szCs w:val="20"/>
-        </w:rPr>
-        <w:t xml:space="preserve"> =</w:t>
-      </w:r>
-      <w:r>
-        <w:rPr>
-          <w:rFonts w:ascii="Menlo" w:hAnsi="Menlo" w:cs="Menlo"/>
-          <w:color w:val="000000"/>
-          <w:sz w:val="20"/>
-          <w:szCs w:val="20"/>
-        </w:rPr>
-        <w:t>2</w:t>
-      </w:r>
-      <w:r>
-        <w:rPr>
-          <w:rFonts w:ascii="Menlo" w:hAnsi="Menlo" w:cs="Menlo"/>
-          <w:color w:val="000000"/>
+          <w:sz w:val="20"/>
+          <w:szCs w:val="20"/>
+        </w:rPr>
+        <w:t xml:space="preserve">: </w:t>
+      </w:r>
+      <w:r>
+        <w:rPr>
+          <w:sz w:val="20"/>
+          <w:szCs w:val="20"/>
+        </w:rPr>
+        <w:t xml:space="preserve">   </w:t>
+      </w:r>
+      <w:r>
+        <w:rPr>
+          <w:sz w:val="20"/>
+          <w:szCs w:val="20"/>
+        </w:rPr>
+        <w:t>33</w:t>
+      </w:r>
+      <w:r>
+        <w:rPr>
           <w:sz w:val="20"/>
           <w:szCs w:val="20"/>
         </w:rPr>
@@ -1386,12 +1572,128 @@
       </w:r>
       <w:r>
         <w:rPr>
-          <w:rFonts w:ascii="Menlo" w:hAnsi="Menlo" w:cs="Menlo"/>
-          <w:color w:val="000000"/>
-          <w:sz w:val="20"/>
-          <w:szCs w:val="20"/>
-        </w:rPr>
-        <w:t>071</w:t>
+          <w:sz w:val="20"/>
+          <w:szCs w:val="20"/>
+        </w:rPr>
+        <w:t>392.3\u03BCsec</w:t>
+      </w:r>
+    </w:p>
+    <w:p>
+      <w:pPr>
+        <w:rPr>
+          <w:sz w:val="20"/>
+          <w:szCs w:val="20"/>
+        </w:rPr>
+      </w:pPr>
+      <w:r>
+        <w:rPr>
+          <w:sz w:val="20"/>
+          <w:szCs w:val="20"/>
+        </w:rPr>
+        <w:t>-------------------</w:t>
+      </w:r>
+    </w:p>
+    <w:p>
+      <w:pPr>
+        <w:rPr>
+          <w:sz w:val="20"/>
+          <w:szCs w:val="20"/>
+        </w:rPr>
+      </w:pPr>
+    </w:p>
+    <w:p>
+      <w:pPr>
+        <w:rPr>
+          <w:sz w:val="20"/>
+          <w:szCs w:val="20"/>
+        </w:rPr>
+      </w:pPr>
+    </w:p>
+    <w:p>
+      <w:pPr>
+        <w:rPr>
+          <w:rFonts w:ascii="Menlo" w:hAnsi="Menlo" w:cs="Menlo"/>
+          <w:color w:val="000000"/>
+          <w:sz w:val="20"/>
+          <w:szCs w:val="20"/>
+        </w:rPr>
+      </w:pPr>
+      <w:r>
+        <w:rPr>
+          <w:rFonts w:ascii="Menlo" w:hAnsi="Menlo" w:cs="Menlo"/>
+          <w:color w:val="000000"/>
+          <w:sz w:val="20"/>
+          <w:szCs w:val="20"/>
+        </w:rPr>
+        <w:t>.</w:t>
+      </w:r>
+      <w:proofErr w:type="spellStart"/>
+      <w:r>
+        <w:rPr>
+          <w:rFonts w:ascii="Menlo" w:hAnsi="Menlo" w:cs="Menlo"/>
+          <w:color w:val="000000"/>
+          <w:sz w:val="20"/>
+          <w:szCs w:val="20"/>
+        </w:rPr>
+        <w:t>/main_all_double.out</w:t>
+      </w:r>
+      <w:proofErr w:type="spellEnd"/>
+      <w:r>
+        <w:rPr>
+          <w:rFonts w:ascii="Menlo" w:hAnsi="Menlo" w:cs="Menlo"/>
+          <w:color w:val="000000"/>
+          <w:sz w:val="20"/>
+          <w:szCs w:val="20"/>
+        </w:rPr>
+        <w:t xml:space="preserve"> 70 10 1000 </w:t>
+      </w:r>
+      <w:r>
+        <w:rPr>
+          <w:rFonts w:ascii="Menlo" w:hAnsi="Menlo" w:cs="Menlo"/>
+          <w:color w:val="000000"/>
+          <w:sz w:val="20"/>
+          <w:szCs w:val="20"/>
+        </w:rPr>
+        <w:t>10</w:t>
+      </w:r>
+    </w:p>
+    <w:p>
+      <w:pPr>
+        <w:rPr>
+          <w:rFonts w:ascii="Menlo" w:hAnsi="Menlo" w:cs="Menlo"/>
+          <w:color w:val="000000"/>
+          <w:sz w:val="20"/>
+          <w:szCs w:val="20"/>
+        </w:rPr>
+      </w:pPr>
+      <w:r>
+        <w:rPr>
+          <w:rFonts w:ascii="Menlo" w:hAnsi="Menlo" w:cs="Menlo"/>
+          <w:color w:val="000000"/>
+          <w:sz w:val="20"/>
+          <w:szCs w:val="20"/>
+        </w:rPr>
+        <w:t xml:space="preserve">La media del tempo sequenziale su 10 lanci/esecuzioni </w:t>
+      </w:r>
+      <w:proofErr w:type="spellStart"/>
+      <w:r>
+        <w:rPr>
+          <w:rFonts w:ascii="Menlo" w:hAnsi="Menlo" w:cs="Menlo"/>
+          <w:color w:val="000000"/>
+          <w:sz w:val="20"/>
+          <w:szCs w:val="20"/>
+        </w:rPr>
+        <w:t>e'</w:t>
+      </w:r>
+      <w:proofErr w:type="spellEnd"/>
+      <w:r>
+        <w:rPr>
+          <w:rFonts w:ascii="Menlo" w:hAnsi="Menlo" w:cs="Menlo"/>
+          <w:color w:val="000000"/>
+          <w:sz w:val="20"/>
+          <w:szCs w:val="20"/>
+        </w:rPr>
+        <w:t>: 111</w:t>
       </w:r>
       <w:r>
         <w:rPr>
@@ -1409,28 +1711,51 @@
           <w:sz w:val="20"/>
           <w:szCs w:val="20"/>
         </w:rPr>
-        <w:t>320</w:t>
-      </w:r>
-    </w:p>
-    <w:p>
-      <w:pPr>
-        <w:tabs>
-          <w:tab w:val="left" w:pos="560"/>
-          <w:tab w:val="left" w:pos="1120"/>
-          <w:tab w:val="left" w:pos="1680"/>
-          <w:tab w:val="left" w:pos="2240"/>
-          <w:tab w:val="left" w:pos="2800"/>
-          <w:tab w:val="left" w:pos="3360"/>
-          <w:tab w:val="left" w:pos="3920"/>
-          <w:tab w:val="left" w:pos="4480"/>
-          <w:tab w:val="left" w:pos="5040"/>
-          <w:tab w:val="left" w:pos="5600"/>
-          <w:tab w:val="left" w:pos="6160"/>
-          <w:tab w:val="left" w:pos="6720"/>
-        </w:tabs>
-        <w:autoSpaceDE w:val="0"/>
-        <w:autoSpaceDN w:val="0"/>
-        <w:adjustRightInd w:val="0"/>
+        <w:t xml:space="preserve">456 </w:t>
+      </w:r>
+      <w:proofErr w:type="spellStart"/>
+      <w:r>
+        <w:rPr>
+          <w:rFonts w:ascii="Menlo" w:hAnsi="Menlo" w:cs="Menlo"/>
+          <w:color w:val="000000"/>
+          <w:sz w:val="20"/>
+          <w:szCs w:val="20"/>
+        </w:rPr>
+        <w:t>μsec</w:t>
+      </w:r>
+      <w:proofErr w:type="spellEnd"/>
+      <w:r>
+        <w:rPr>
+          <w:rFonts w:ascii="Menlo" w:hAnsi="Menlo" w:cs="Menlo"/>
+          <w:color w:val="000000"/>
+          <w:sz w:val="20"/>
+          <w:szCs w:val="20"/>
+        </w:rPr>
+        <w:t xml:space="preserve"> (</w:t>
+      </w:r>
+      <w:proofErr w:type="spellStart"/>
+      <w:r>
+        <w:rPr>
+          <w:rFonts w:ascii="Menlo" w:hAnsi="Menlo" w:cs="Menlo"/>
+          <w:color w:val="000000"/>
+          <w:sz w:val="20"/>
+          <w:szCs w:val="20"/>
+        </w:rPr>
+        <w:t>usec</w:t>
+      </w:r>
+      <w:proofErr w:type="spellEnd"/>
+      <w:r>
+        <w:rPr>
+          <w:rFonts w:ascii="Menlo" w:hAnsi="Menlo" w:cs="Menlo"/>
+          <w:color w:val="000000"/>
+          <w:sz w:val="20"/>
+          <w:szCs w:val="20"/>
+        </w:rPr>
+        <w:t>)</w:t>
+      </w:r>
+    </w:p>
+    <w:p>
+      <w:pPr>
         <w:rPr>
           <w:rFonts w:ascii="Menlo" w:hAnsi="Menlo" w:cs="Menlo"/>
           <w:color w:val="000000"/>
@@ -1503,7 +1828,7 @@
           <w:sz w:val="20"/>
           <w:szCs w:val="20"/>
         </w:rPr>
-        <w:t>193</w:t>
+        <w:t>33</w:t>
       </w:r>
       <w:r>
         <w:rPr>
@@ -1521,12 +1846,54 @@
           <w:sz w:val="20"/>
           <w:szCs w:val="20"/>
         </w:rPr>
-        <w:t>680</w:t>
-      </w:r>
-    </w:p>
-    <w:p>
-      <w:pPr>
-        <w:rPr>
+        <w:t xml:space="preserve">227.4 </w:t>
+      </w:r>
+      <w:proofErr w:type="spellStart"/>
+      <w:r>
+        <w:rPr>
+          <w:rFonts w:ascii="Menlo" w:hAnsi="Menlo" w:cs="Menlo"/>
+          <w:color w:val="000000"/>
+          <w:sz w:val="20"/>
+          <w:szCs w:val="20"/>
+        </w:rPr>
+        <w:t>μsec</w:t>
+      </w:r>
+      <w:proofErr w:type="spellEnd"/>
+      <w:r>
+        <w:rPr>
+          <w:rFonts w:ascii="Menlo" w:hAnsi="Menlo" w:cs="Menlo"/>
+          <w:color w:val="000000"/>
+          <w:sz w:val="20"/>
+          <w:szCs w:val="20"/>
+        </w:rPr>
+        <w:t xml:space="preserve"> (</w:t>
+      </w:r>
+      <w:proofErr w:type="spellStart"/>
+      <w:r>
+        <w:rPr>
+          <w:rFonts w:ascii="Menlo" w:hAnsi="Menlo" w:cs="Menlo"/>
+          <w:color w:val="000000"/>
+          <w:sz w:val="20"/>
+          <w:szCs w:val="20"/>
+        </w:rPr>
+        <w:t>usec</w:t>
+      </w:r>
+      <w:proofErr w:type="spellEnd"/>
+      <w:r>
+        <w:rPr>
+          <w:rFonts w:ascii="Menlo" w:hAnsi="Menlo" w:cs="Menlo"/>
+          <w:color w:val="000000"/>
+          <w:sz w:val="20"/>
+          <w:szCs w:val="20"/>
+        </w:rPr>
+        <w:t>)</w:t>
+      </w:r>
+    </w:p>
+    <w:p>
+      <w:pPr>
+        <w:rPr>
+          <w:rFonts w:ascii="Menlo" w:hAnsi="Menlo" w:cs="Menlo"/>
+          <w:color w:val="000000"/>
           <w:sz w:val="20"/>
           <w:szCs w:val="20"/>
         </w:rPr>
@@ -1596,7 +1963,7 @@
           <w:sz w:val="20"/>
           <w:szCs w:val="20"/>
         </w:rPr>
-        <w:t>175</w:t>
+        <w:t>26</w:t>
       </w:r>
       <w:r>
         <w:rPr>
@@ -1614,7 +1981,308 @@
           <w:sz w:val="20"/>
           <w:szCs w:val="20"/>
         </w:rPr>
-        <w:t>393</w:t>
+        <w:t xml:space="preserve">942.4 </w:t>
+      </w:r>
+      <w:proofErr w:type="spellStart"/>
+      <w:r>
+        <w:rPr>
+          <w:rFonts w:ascii="Menlo" w:hAnsi="Menlo" w:cs="Menlo"/>
+          <w:color w:val="000000"/>
+          <w:sz w:val="20"/>
+          <w:szCs w:val="20"/>
+        </w:rPr>
+        <w:t>μsec</w:t>
+      </w:r>
+      <w:proofErr w:type="spellEnd"/>
+      <w:r>
+        <w:rPr>
+          <w:rFonts w:ascii="Menlo" w:hAnsi="Menlo" w:cs="Menlo"/>
+          <w:color w:val="000000"/>
+          <w:sz w:val="20"/>
+          <w:szCs w:val="20"/>
+        </w:rPr>
+        <w:t xml:space="preserve"> (</w:t>
+      </w:r>
+      <w:proofErr w:type="spellStart"/>
+      <w:r>
+        <w:rPr>
+          <w:rFonts w:ascii="Menlo" w:hAnsi="Menlo" w:cs="Menlo"/>
+          <w:color w:val="000000"/>
+          <w:sz w:val="20"/>
+          <w:szCs w:val="20"/>
+        </w:rPr>
+        <w:t>usec</w:t>
+      </w:r>
+      <w:proofErr w:type="spellEnd"/>
+      <w:r>
+        <w:rPr>
+          <w:rFonts w:ascii="Menlo" w:hAnsi="Menlo" w:cs="Menlo"/>
+          <w:color w:val="000000"/>
+          <w:sz w:val="20"/>
+          <w:szCs w:val="20"/>
+        </w:rPr>
+        <w:t>)</w:t>
+      </w:r>
+    </w:p>
+    <w:p>
+      <w:pPr>
+        <w:rPr>
+          <w:rFonts w:ascii="Menlo" w:hAnsi="Menlo" w:cs="Menlo"/>
+          <w:color w:val="000000"/>
+          <w:sz w:val="20"/>
+          <w:szCs w:val="20"/>
+        </w:rPr>
+      </w:pPr>
+    </w:p>
+    <w:p>
+      <w:pPr>
+        <w:rPr>
+          <w:rFonts w:ascii="Menlo" w:hAnsi="Menlo" w:cs="Menlo"/>
+          <w:color w:val="000000"/>
+          <w:sz w:val="20"/>
+          <w:szCs w:val="20"/>
+        </w:rPr>
+      </w:pPr>
+      <w:r>
+        <w:rPr>
+          <w:rFonts w:ascii="Menlo" w:hAnsi="Menlo" w:cs="Menlo"/>
+          <w:color w:val="000000"/>
+          <w:sz w:val="20"/>
+          <w:szCs w:val="20"/>
+        </w:rPr>
+        <w:t xml:space="preserve">Con 16 </w:t>
+      </w:r>
+      <w:proofErr w:type="spellStart"/>
+      <w:r>
+        <w:rPr>
+          <w:rFonts w:ascii="Menlo" w:hAnsi="Menlo" w:cs="Menlo"/>
+          <w:color w:val="000000"/>
+          <w:sz w:val="20"/>
+          <w:szCs w:val="20"/>
+        </w:rPr>
+        <w:t>thread</w:t>
+      </w:r>
+      <w:proofErr w:type="spellEnd"/>
+    </w:p>
+    <w:p>
+      <w:pPr>
+        <w:rPr>
+          <w:rFonts w:ascii="Menlo" w:hAnsi="Menlo" w:cs="Menlo"/>
+          <w:color w:val="000000"/>
+          <w:sz w:val="20"/>
+          <w:szCs w:val="20"/>
+        </w:rPr>
+      </w:pPr>
+      <w:r>
+        <w:rPr>
+          <w:rFonts w:ascii="Menlo" w:hAnsi="Menlo" w:cs="Menlo"/>
+          <w:color w:val="000000"/>
+          <w:sz w:val="20"/>
+          <w:szCs w:val="20"/>
+        </w:rPr>
+        <w:t xml:space="preserve">La media del tempo sequenziale su 10 lanci/esecuzioni </w:t>
+      </w:r>
+      <w:proofErr w:type="spellStart"/>
+      <w:r>
+        <w:rPr>
+          <w:rFonts w:ascii="Menlo" w:hAnsi="Menlo" w:cs="Menlo"/>
+          <w:color w:val="000000"/>
+          <w:sz w:val="20"/>
+          <w:szCs w:val="20"/>
+        </w:rPr>
+        <w:t>e'</w:t>
+      </w:r>
+      <w:proofErr w:type="spellEnd"/>
+      <w:r>
+        <w:rPr>
+          <w:rFonts w:ascii="Menlo" w:hAnsi="Menlo" w:cs="Menlo"/>
+          <w:color w:val="000000"/>
+          <w:sz w:val="20"/>
+          <w:szCs w:val="20"/>
+        </w:rPr>
+        <w:t xml:space="preserve">: 107984 </w:t>
+      </w:r>
+      <w:proofErr w:type="spellStart"/>
+      <w:r>
+        <w:rPr>
+          <w:rFonts w:ascii="Menlo" w:hAnsi="Menlo" w:cs="Menlo"/>
+          <w:color w:val="000000"/>
+          <w:sz w:val="20"/>
+          <w:szCs w:val="20"/>
+        </w:rPr>
+        <w:t>μsec</w:t>
+      </w:r>
+      <w:proofErr w:type="spellEnd"/>
+      <w:r>
+        <w:rPr>
+          <w:rFonts w:ascii="Menlo" w:hAnsi="Menlo" w:cs="Menlo"/>
+          <w:color w:val="000000"/>
+          <w:sz w:val="20"/>
+          <w:szCs w:val="20"/>
+        </w:rPr>
+        <w:t xml:space="preserve"> (</w:t>
+      </w:r>
+      <w:proofErr w:type="spellStart"/>
+      <w:r>
+        <w:rPr>
+          <w:rFonts w:ascii="Menlo" w:hAnsi="Menlo" w:cs="Menlo"/>
+          <w:color w:val="000000"/>
+          <w:sz w:val="20"/>
+          <w:szCs w:val="20"/>
+        </w:rPr>
+        <w:t>usec</w:t>
+      </w:r>
+      <w:proofErr w:type="spellEnd"/>
+      <w:r>
+        <w:rPr>
+          <w:rFonts w:ascii="Menlo" w:hAnsi="Menlo" w:cs="Menlo"/>
+          <w:color w:val="000000"/>
+          <w:sz w:val="20"/>
+          <w:szCs w:val="20"/>
+        </w:rPr>
+        <w:t>)</w:t>
+      </w:r>
+    </w:p>
+    <w:p>
+      <w:pPr>
+        <w:rPr>
+          <w:sz w:val="20"/>
+          <w:szCs w:val="20"/>
+        </w:rPr>
+      </w:pPr>
+      <w:r>
+        <w:rPr>
+          <w:sz w:val="20"/>
+          <w:szCs w:val="20"/>
+        </w:rPr>
+        <w:t xml:space="preserve">La media del tempo THREAD su 10 lanci/esecuzioni </w:t>
+      </w:r>
+      <w:proofErr w:type="spellStart"/>
+      <w:r>
+        <w:rPr>
+          <w:sz w:val="20"/>
+          <w:szCs w:val="20"/>
+        </w:rPr>
+        <w:t>e'</w:t>
+      </w:r>
+      <w:proofErr w:type="spellEnd"/>
+      <w:r>
+        <w:rPr>
+          <w:sz w:val="20"/>
+          <w:szCs w:val="20"/>
+        </w:rPr>
+        <w:t xml:space="preserve">: 24960.9 </w:t>
+      </w:r>
+      <w:proofErr w:type="spellStart"/>
+      <w:r>
+        <w:rPr>
+          <w:sz w:val="20"/>
+          <w:szCs w:val="20"/>
+        </w:rPr>
+        <w:t>μsec</w:t>
+      </w:r>
+      <w:proofErr w:type="spellEnd"/>
+      <w:r>
+        <w:rPr>
+          <w:sz w:val="20"/>
+          <w:szCs w:val="20"/>
+        </w:rPr>
+        <w:t xml:space="preserve"> (</w:t>
+      </w:r>
+      <w:proofErr w:type="spellStart"/>
+      <w:r>
+        <w:rPr>
+          <w:sz w:val="20"/>
+          <w:szCs w:val="20"/>
+        </w:rPr>
+        <w:t>usec</w:t>
+      </w:r>
+      <w:proofErr w:type="spellEnd"/>
+      <w:r>
+        <w:rPr>
+          <w:sz w:val="20"/>
+          <w:szCs w:val="20"/>
+        </w:rPr>
+        <w:t>)</w:t>
+      </w:r>
+    </w:p>
+    <w:p>
+      <w:pPr>
+        <w:rPr>
+          <w:sz w:val="20"/>
+          <w:szCs w:val="20"/>
+        </w:rPr>
+      </w:pPr>
+      <w:r>
+        <w:rPr>
+          <w:sz w:val="20"/>
+          <w:szCs w:val="20"/>
+        </w:rPr>
+        <w:t xml:space="preserve">La media del </w:t>
+      </w:r>
+      <w:proofErr w:type="gramStart"/>
+      <w:r>
+        <w:rPr>
+          <w:sz w:val="20"/>
+          <w:szCs w:val="20"/>
+        </w:rPr>
+        <w:t>tempo  FAST</w:t>
+      </w:r>
+      <w:proofErr w:type="gramEnd"/>
+      <w:r>
+        <w:rPr>
+          <w:sz w:val="20"/>
+          <w:szCs w:val="20"/>
+        </w:rPr>
+        <w:t xml:space="preserve"> FLOW su 10 lanci/esecuzioni </w:t>
+      </w:r>
+      <w:proofErr w:type="spellStart"/>
+      <w:r>
+        <w:rPr>
+          <w:sz w:val="20"/>
+          <w:szCs w:val="20"/>
+        </w:rPr>
+        <w:t>e'</w:t>
+      </w:r>
+      <w:proofErr w:type="spellEnd"/>
+      <w:r>
+        <w:rPr>
+          <w:sz w:val="20"/>
+          <w:szCs w:val="20"/>
+        </w:rPr>
+        <w:t xml:space="preserve">: 26370.5 </w:t>
+      </w:r>
+      <w:proofErr w:type="spellStart"/>
+      <w:r>
+        <w:rPr>
+          <w:sz w:val="20"/>
+          <w:szCs w:val="20"/>
+        </w:rPr>
+        <w:t>μsec</w:t>
+      </w:r>
+      <w:proofErr w:type="spellEnd"/>
+      <w:r>
+        <w:rPr>
+          <w:sz w:val="20"/>
+          <w:szCs w:val="20"/>
+        </w:rPr>
+        <w:t xml:space="preserve"> (</w:t>
+      </w:r>
+      <w:proofErr w:type="spellStart"/>
+      <w:r>
+        <w:rPr>
+          <w:sz w:val="20"/>
+          <w:szCs w:val="20"/>
+        </w:rPr>
+        <w:t>usec</w:t>
+      </w:r>
+      <w:proofErr w:type="spellEnd"/>
+      <w:r>
+        <w:rPr>
+          <w:sz w:val="20"/>
+          <w:szCs w:val="20"/>
+        </w:rPr>
+        <w:t>)</w:t>
       </w:r>
     </w:p>
     <w:sectPr>

</xml_diff>